<commit_message>
working on acct manager log in.
</commit_message>
<xml_diff>
--- a/Week 1/j_salisbury_rfpdocs.docx
+++ b/Week 1/j_salisbury_rfpdocs.docx
@@ -5052,8 +5052,6 @@
         </w:rPr>
         <w:t>Shift Request Form</w:t>
       </w:r>
-      <w:bookmarkStart w:id="0" w:name="_GoBack"/>
-      <w:bookmarkEnd w:id="0"/>
     </w:p>
     <w:p>
       <w:pPr>
@@ -6681,6 +6679,16 @@
         </w:rPr>
         <w:t>Add camera functionality for image capture</w:t>
       </w:r>
+      <w:r>
+        <w:rPr>
+          <w:rFonts w:ascii="Helvetica" w:hAnsi="Helvetica"/>
+          <w:sz w:val="28"/>
+          <w:szCs w:val="28"/>
+        </w:rPr>
+        <w:t>(so user may take photo of employee for listview)</w:t>
+      </w:r>
+      <w:bookmarkStart w:id="0" w:name="_GoBack"/>
+      <w:bookmarkEnd w:id="0"/>
     </w:p>
     <w:p>
       <w:pPr>

</xml_diff>

<commit_message>
hmmm schedules not passing data to details
</commit_message>
<xml_diff>
--- a/Week 1/j_salisbury_rfpdocs.docx
+++ b/Week 1/j_salisbury_rfpdocs.docx
@@ -912,7 +912,16 @@
           <w:sz w:val="36"/>
           <w:szCs w:val="36"/>
         </w:rPr>
-        <w:t>ALz-Timerz</w:t>
+        <w:t>Al</w:t>
+      </w:r>
+      <w:r>
+        <w:rPr>
+          <w:rFonts w:ascii="Helvetica" w:hAnsi="Helvetica"/>
+          <w:color w:val="FF0000"/>
+          <w:sz w:val="36"/>
+          <w:szCs w:val="36"/>
+        </w:rPr>
+        <w:t>z-Timerz</w:t>
       </w:r>
       <w:r>
         <w:rPr>
@@ -5706,55 +5715,6 @@
           <w:szCs w:val="28"/>
         </w:rPr>
       </w:pPr>
-      <w:r>
-        <w:rPr>
-          <w:rFonts w:ascii="Apple Casual" w:hAnsi="Apple Casual"/>
-          <w:noProof/>
-          <w:sz w:val="28"/>
-          <w:szCs w:val="28"/>
-        </w:rPr>
-        <w:drawing>
-          <wp:inline distT="0" distB="0" distL="0" distR="0" wp14:anchorId="233C7077" wp14:editId="58DDAF0B">
-            <wp:extent cx="5486400" cy="7147560"/>
-            <wp:effectExtent l="0" t="0" r="0" b="0"/>
-            <wp:docPr id="30" name="Picture 30"/>
-            <wp:cNvGraphicFramePr>
-              <a:graphicFrameLocks xmlns:a="http://schemas.openxmlformats.org/drawingml/2006/main" noChangeAspect="1"/>
-            </wp:cNvGraphicFramePr>
-            <a:graphic xmlns:a="http://schemas.openxmlformats.org/drawingml/2006/main">
-              <a:graphicData uri="http://schemas.openxmlformats.org/drawingml/2006/picture">
-                <pic:pic xmlns:pic="http://schemas.openxmlformats.org/drawingml/2006/picture">
-                  <pic:nvPicPr>
-                    <pic:cNvPr id="0" name="flowchart.png"/>
-                    <pic:cNvPicPr/>
-                  </pic:nvPicPr>
-                  <pic:blipFill>
-                    <a:blip r:embed="rId23">
-                      <a:extLst>
-                        <a:ext uri="{28A0092B-C50C-407E-A947-70E740481C1C}">
-                          <a14:useLocalDpi xmlns:a14="http://schemas.microsoft.com/office/drawing/2010/main" val="0"/>
-                        </a:ext>
-                      </a:extLst>
-                    </a:blip>
-                    <a:stretch>
-                      <a:fillRect/>
-                    </a:stretch>
-                  </pic:blipFill>
-                  <pic:spPr>
-                    <a:xfrm>
-                      <a:off x="0" y="0"/>
-                      <a:ext cx="5486400" cy="7147560"/>
-                    </a:xfrm>
-                    <a:prstGeom prst="rect">
-                      <a:avLst/>
-                    </a:prstGeom>
-                  </pic:spPr>
-                </pic:pic>
-              </a:graphicData>
-            </a:graphic>
-          </wp:inline>
-        </w:drawing>
-      </w:r>
     </w:p>
     <w:p>
       <w:pPr>
@@ -5815,6 +5775,188 @@
           <w:szCs w:val="44"/>
         </w:rPr>
       </w:pPr>
+    </w:p>
+    <w:p>
+      <w:pPr>
+        <w:jc w:val="center"/>
+        <w:rPr>
+          <w:rFonts w:ascii="Apple Casual" w:hAnsi="Apple Casual"/>
+          <w:sz w:val="44"/>
+          <w:szCs w:val="44"/>
+        </w:rPr>
+      </w:pPr>
+    </w:p>
+    <w:p>
+      <w:pPr>
+        <w:jc w:val="center"/>
+        <w:rPr>
+          <w:rFonts w:ascii="Apple Casual" w:hAnsi="Apple Casual"/>
+          <w:sz w:val="44"/>
+          <w:szCs w:val="44"/>
+        </w:rPr>
+      </w:pPr>
+    </w:p>
+    <w:p>
+      <w:pPr>
+        <w:jc w:val="center"/>
+        <w:rPr>
+          <w:rFonts w:ascii="Apple Casual" w:hAnsi="Apple Casual"/>
+          <w:sz w:val="44"/>
+          <w:szCs w:val="44"/>
+        </w:rPr>
+      </w:pPr>
+    </w:p>
+    <w:p>
+      <w:pPr>
+        <w:jc w:val="center"/>
+        <w:rPr>
+          <w:rFonts w:ascii="Apple Casual" w:hAnsi="Apple Casual"/>
+          <w:sz w:val="44"/>
+          <w:szCs w:val="44"/>
+        </w:rPr>
+      </w:pPr>
+    </w:p>
+    <w:p>
+      <w:pPr>
+        <w:jc w:val="center"/>
+        <w:rPr>
+          <w:rFonts w:ascii="Apple Casual" w:hAnsi="Apple Casual"/>
+          <w:sz w:val="44"/>
+          <w:szCs w:val="44"/>
+        </w:rPr>
+      </w:pPr>
+    </w:p>
+    <w:p>
+      <w:pPr>
+        <w:jc w:val="center"/>
+        <w:rPr>
+          <w:rFonts w:ascii="Apple Casual" w:hAnsi="Apple Casual"/>
+          <w:sz w:val="44"/>
+          <w:szCs w:val="44"/>
+        </w:rPr>
+      </w:pPr>
+    </w:p>
+    <w:p>
+      <w:pPr>
+        <w:jc w:val="center"/>
+        <w:rPr>
+          <w:rFonts w:ascii="Apple Casual" w:hAnsi="Apple Casual"/>
+          <w:sz w:val="44"/>
+          <w:szCs w:val="44"/>
+        </w:rPr>
+      </w:pPr>
+    </w:p>
+    <w:p>
+      <w:pPr>
+        <w:jc w:val="center"/>
+        <w:rPr>
+          <w:rFonts w:ascii="Apple Casual" w:hAnsi="Apple Casual"/>
+          <w:sz w:val="44"/>
+          <w:szCs w:val="44"/>
+        </w:rPr>
+      </w:pPr>
+    </w:p>
+    <w:p>
+      <w:pPr>
+        <w:jc w:val="center"/>
+        <w:rPr>
+          <w:rFonts w:ascii="Apple Casual" w:hAnsi="Apple Casual"/>
+          <w:sz w:val="44"/>
+          <w:szCs w:val="44"/>
+        </w:rPr>
+      </w:pPr>
+    </w:p>
+    <w:p>
+      <w:pPr>
+        <w:jc w:val="center"/>
+        <w:rPr>
+          <w:rFonts w:ascii="Apple Casual" w:hAnsi="Apple Casual"/>
+          <w:sz w:val="44"/>
+          <w:szCs w:val="44"/>
+        </w:rPr>
+      </w:pPr>
+    </w:p>
+    <w:p>
+      <w:pPr>
+        <w:jc w:val="center"/>
+        <w:rPr>
+          <w:rFonts w:ascii="Apple Casual" w:hAnsi="Apple Casual"/>
+          <w:sz w:val="44"/>
+          <w:szCs w:val="44"/>
+        </w:rPr>
+      </w:pPr>
+    </w:p>
+    <w:p>
+      <w:pPr>
+        <w:jc w:val="center"/>
+        <w:rPr>
+          <w:rFonts w:ascii="Apple Casual" w:hAnsi="Apple Casual"/>
+          <w:sz w:val="44"/>
+          <w:szCs w:val="44"/>
+        </w:rPr>
+      </w:pPr>
+    </w:p>
+    <w:p>
+      <w:pPr>
+        <w:jc w:val="center"/>
+        <w:rPr>
+          <w:rFonts w:ascii="Apple Casual" w:hAnsi="Apple Casual"/>
+          <w:sz w:val="44"/>
+          <w:szCs w:val="44"/>
+        </w:rPr>
+      </w:pPr>
+    </w:p>
+    <w:p>
+      <w:pPr>
+        <w:jc w:val="center"/>
+        <w:rPr>
+          <w:rFonts w:ascii="Apple Casual" w:hAnsi="Apple Casual"/>
+          <w:sz w:val="44"/>
+          <w:szCs w:val="44"/>
+        </w:rPr>
+      </w:pPr>
+    </w:p>
+    <w:p>
+      <w:pPr>
+        <w:jc w:val="center"/>
+        <w:rPr>
+          <w:rFonts w:ascii="Apple Casual" w:hAnsi="Apple Casual"/>
+          <w:sz w:val="44"/>
+          <w:szCs w:val="44"/>
+        </w:rPr>
+      </w:pPr>
+    </w:p>
+    <w:p>
+      <w:pPr>
+        <w:jc w:val="center"/>
+        <w:rPr>
+          <w:rFonts w:ascii="Apple Casual" w:hAnsi="Apple Casual"/>
+          <w:sz w:val="44"/>
+          <w:szCs w:val="44"/>
+        </w:rPr>
+      </w:pPr>
+    </w:p>
+    <w:p>
+      <w:pPr>
+        <w:jc w:val="center"/>
+        <w:rPr>
+          <w:rFonts w:ascii="Apple Casual" w:hAnsi="Apple Casual"/>
+          <w:sz w:val="44"/>
+          <w:szCs w:val="44"/>
+        </w:rPr>
+      </w:pPr>
+    </w:p>
+    <w:p>
+      <w:pPr>
+        <w:jc w:val="center"/>
+        <w:rPr>
+          <w:rFonts w:ascii="Apple Casual" w:hAnsi="Apple Casual"/>
+          <w:sz w:val="44"/>
+          <w:szCs w:val="44"/>
+        </w:rPr>
+      </w:pPr>
+      <w:bookmarkStart w:id="0" w:name="_GoBack"/>
+      <w:bookmarkEnd w:id="0"/>
       <w:r>
         <w:rPr>
           <w:rFonts w:ascii="Apple Casual" w:hAnsi="Apple Casual"/>
@@ -6129,7 +6271,32 @@
           <w:sz w:val="36"/>
           <w:szCs w:val="36"/>
         </w:rPr>
-        <w:t>Deadline: Thursday April 18, 2013 12 Midnight</w:t>
+        <w:t xml:space="preserve">Deadline: Thursday </w:t>
+      </w:r>
+      <w:r>
+        <w:rPr>
+          <w:rFonts w:ascii="Apple Casual" w:hAnsi="Apple Casual"/>
+          <w:sz w:val="36"/>
+          <w:szCs w:val="36"/>
+        </w:rPr>
+        <w:t>May 9</w:t>
+      </w:r>
+      <w:r>
+        <w:rPr>
+          <w:rFonts w:ascii="Apple Casual" w:hAnsi="Apple Casual"/>
+          <w:sz w:val="36"/>
+          <w:szCs w:val="36"/>
+          <w:vertAlign w:val="superscript"/>
+        </w:rPr>
+        <w:t>th</w:t>
+      </w:r>
+      <w:r>
+        <w:rPr>
+          <w:rFonts w:ascii="Apple Casual" w:hAnsi="Apple Casual"/>
+          <w:sz w:val="36"/>
+          <w:szCs w:val="36"/>
+        </w:rPr>
+        <w:t>, 2013 12 Midnight</w:t>
       </w:r>
     </w:p>
     <w:p>
@@ -6577,7 +6744,15 @@
           <w:sz w:val="36"/>
           <w:szCs w:val="36"/>
         </w:rPr>
-        <w:t>Deadline: Thursday April 25, 2013 12 Midnight</w:t>
+        <w:t xml:space="preserve">Deadline: </w:t>
+      </w:r>
+      <w:r>
+        <w:rPr>
+          <w:rFonts w:ascii="Apple Casual" w:hAnsi="Apple Casual"/>
+          <w:sz w:val="36"/>
+          <w:szCs w:val="36"/>
+        </w:rPr>
+        <w:t>Thursday May 16, 2013 12 Midnight</w:t>
       </w:r>
     </w:p>
     <w:p>
@@ -6627,6 +6802,22 @@
         </w:rPr>
         <w:t>Add custom graphics and images</w:t>
       </w:r>
+      <w:r>
+        <w:rPr>
+          <w:rFonts w:ascii="Helvetica" w:hAnsi="Helvetica"/>
+          <w:sz w:val="28"/>
+          <w:szCs w:val="28"/>
+        </w:rPr>
+        <w:t xml:space="preserve"> </w:t>
+      </w:r>
+      <w:r>
+        <w:rPr>
+          <w:rFonts w:ascii="Helvetica" w:hAnsi="Helvetica"/>
+          <w:sz w:val="28"/>
+          <w:szCs w:val="28"/>
+        </w:rPr>
+        <w:t>(complete week 4)</w:t>
+      </w:r>
     </w:p>
     <w:p>
       <w:pPr>
@@ -6669,15 +6860,7 @@
           <w:sz w:val="28"/>
           <w:szCs w:val="28"/>
         </w:rPr>
-        <w:t>Ensure proper scr</w:t>
-      </w:r>
-      <w:r>
-        <w:rPr>
-          <w:rFonts w:ascii="Helvetica" w:hAnsi="Helvetica"/>
-          <w:sz w:val="28"/>
-          <w:szCs w:val="28"/>
-        </w:rPr>
-        <w:t>eens are in place and functional</w:t>
+        <w:t>Continue wth Parse backend funcationaity</w:t>
       </w:r>
     </w:p>
     <w:p>
@@ -6699,7 +6882,7 @@
           <w:sz w:val="28"/>
           <w:szCs w:val="28"/>
         </w:rPr>
-        <w:t>Complete all functionality (list views, intents)</w:t>
+        <w:t>Complete Email Intent</w:t>
       </w:r>
     </w:p>
     <w:p>
@@ -6721,7 +6904,7 @@
           <w:sz w:val="28"/>
           <w:szCs w:val="28"/>
         </w:rPr>
-        <w:t>Polish graphics</w:t>
+        <w:t>Complete Phone Intent</w:t>
       </w:r>
     </w:p>
     <w:p>
@@ -6970,8 +7153,6 @@
           <w:szCs w:val="44"/>
         </w:rPr>
       </w:pPr>
-      <w:bookmarkStart w:id="0" w:name="_GoBack"/>
-      <w:bookmarkEnd w:id="0"/>
       <w:r>
         <w:rPr>
           <w:rFonts w:ascii="Apple Casual" w:hAnsi="Apple Casual"/>
@@ -7003,7 +7184,15 @@
           <w:sz w:val="36"/>
           <w:szCs w:val="36"/>
         </w:rPr>
-        <w:t>Deadline: Thursday May 2, 2013 12 Midnight</w:t>
+        <w:t xml:space="preserve">Deadline: Thursday May </w:t>
+      </w:r>
+      <w:r>
+        <w:rPr>
+          <w:rFonts w:ascii="Apple Casual" w:hAnsi="Apple Casual"/>
+          <w:sz w:val="36"/>
+          <w:szCs w:val="36"/>
+        </w:rPr>
+        <w:t>23, 2013 12 Midnight</w:t>
       </w:r>
     </w:p>
     <w:p>
@@ -7095,25 +7284,29 @@
           <w:sz w:val="28"/>
           <w:szCs w:val="28"/>
         </w:rPr>
-        <w:t>Complete all coding functionality for Alz-</w:t>
-      </w:r>
-    </w:p>
-    <w:p>
-      <w:pPr>
-        <w:rPr>
-          <w:rFonts w:ascii="Helvetica" w:hAnsi="Helvetica"/>
-          <w:sz w:val="28"/>
-          <w:szCs w:val="28"/>
-        </w:rPr>
-      </w:pPr>
-      <w:r>
-        <w:rPr>
-          <w:rFonts w:ascii="Helvetica" w:hAnsi="Helvetica"/>
-          <w:sz w:val="28"/>
-          <w:szCs w:val="28"/>
-        </w:rPr>
-        <w:tab/>
-        <w:t xml:space="preserve">  Timerz </w:t>
+        <w:t>Polish graphics and looks of application</w:t>
+      </w:r>
+    </w:p>
+    <w:p>
+      <w:pPr>
+        <w:pStyle w:val="ListParagraph"/>
+        <w:numPr>
+          <w:ilvl w:val="0"/>
+          <w:numId w:val="1"/>
+        </w:numPr>
+        <w:rPr>
+          <w:rFonts w:ascii="Helvetica" w:hAnsi="Helvetica"/>
+          <w:sz w:val="28"/>
+          <w:szCs w:val="28"/>
+        </w:rPr>
+      </w:pPr>
+      <w:r>
+        <w:rPr>
+          <w:rFonts w:ascii="Helvetica" w:hAnsi="Helvetica"/>
+          <w:sz w:val="28"/>
+          <w:szCs w:val="28"/>
+        </w:rPr>
+        <w:t xml:space="preserve">Ensure all screens are complete </w:t>
       </w:r>
     </w:p>
     <w:p>
@@ -7793,7 +7986,7 @@
                     <pic:cNvPicPr/>
                   </pic:nvPicPr>
                   <pic:blipFill>
-                    <a:blip r:embed="rId24">
+                    <a:blip r:embed="rId23">
                       <a:extLst>
                         <a:ext uri="{28A0092B-C50C-407E-A947-70E740481C1C}">
                           <a14:useLocalDpi xmlns:a14="http://schemas.microsoft.com/office/drawing/2010/main" val="0"/>
@@ -8372,7 +8565,7 @@
                     <pic:cNvPicPr/>
                   </pic:nvPicPr>
                   <pic:blipFill>
-                    <a:blip r:embed="rId25">
+                    <a:blip r:embed="rId24">
                       <a:extLst>
                         <a:ext uri="{28A0092B-C50C-407E-A947-70E740481C1C}">
                           <a14:useLocalDpi xmlns:a14="http://schemas.microsoft.com/office/drawing/2010/main" val="0"/>
@@ -8720,12 +8913,12 @@
       </w:pPr>
     </w:p>
     <w:sectPr>
-      <w:headerReference w:type="even" r:id="rId26"/>
-      <w:headerReference w:type="default" r:id="rId27"/>
-      <w:footerReference w:type="even" r:id="rId28"/>
-      <w:footerReference w:type="default" r:id="rId29"/>
-      <w:headerReference w:type="first" r:id="rId30"/>
-      <w:footerReference w:type="first" r:id="rId31"/>
+      <w:headerReference w:type="even" r:id="rId25"/>
+      <w:headerReference w:type="default" r:id="rId26"/>
+      <w:footerReference w:type="even" r:id="rId27"/>
+      <w:footerReference w:type="default" r:id="rId28"/>
+      <w:headerReference w:type="first" r:id="rId29"/>
+      <w:footerReference w:type="first" r:id="rId30"/>
       <w:pgSz w:w="12240" w:h="15840"/>
       <w:pgMar w:top="1440" w:right="1800" w:bottom="1440" w:left="1800" w:header="720" w:footer="720" w:gutter="0"/>
       <w:pgNumType w:fmt="upperRoman"/>

</xml_diff>